<commit_message>
Added new cohort templates
</commit_message>
<xml_diff>
--- a/public/speccohort2021.docx
+++ b/public/speccohort2021.docx
@@ -1827,6 +1827,7 @@
               <w:listItem w:displayText="No" w:value="No"/>
             </w:dropDownList>
           </w:sdtPr>
+          <w:sdtEndPr/>
           <w:sdtContent>
             <w:tc>
               <w:tcPr>
@@ -2641,15 +2642,15 @@
           </w:tcPr>
           <w:p>
             <w:r>
-              <w:t>{#year0} {#</w:t>
+              <w:t>{#year</w:t>
             </w:r>
             <w:proofErr w:type="gramStart"/>
             <w:r>
-              <w:t>rules}{</w:t>
+              <w:t>0}{</w:t>
             </w:r>
             <w:proofErr w:type="gramEnd"/>
             <w:r>
-              <w:t>#compulsory}</w:t>
+              <w:t>#rules}{#compulsory}</w:t>
             </w:r>
             <w:r>
               <w:rPr>
@@ -2901,15 +2902,15 @@
           </w:tcPr>
           <w:p>
             <w:r>
-              <w:t>{#year0} {#</w:t>
+              <w:t>{#year</w:t>
             </w:r>
             <w:proofErr w:type="gramStart"/>
             <w:r>
-              <w:t>rules}{</w:t>
+              <w:t>0}{</w:t>
             </w:r>
             <w:proofErr w:type="gramEnd"/>
             <w:r>
-              <w:t>#optional}</w:t>
+              <w:t>#rules}{#optional}</w:t>
             </w:r>
             <w:r>
               <w:rPr>
@@ -3437,15 +3438,21 @@
           </w:tcPr>
           <w:p>
             <w:r>
-              <w:t>{#year1} {#</w:t>
+              <w:t>{#year</w:t>
             </w:r>
             <w:proofErr w:type="gramStart"/>
             <w:r>
-              <w:t>rules}{</w:t>
+              <w:t>1</w:t>
+            </w:r>
+            <w:r>
+              <w:t>}{</w:t>
             </w:r>
             <w:proofErr w:type="gramEnd"/>
             <w:r>
-              <w:t>#compulsory}</w:t>
+              <w:t>#</w:t>
+            </w:r>
+            <w:r>
+              <w:t>rules}{#compulsory}</w:t>
             </w:r>
             <w:r>
               <w:rPr>
@@ -3691,15 +3698,21 @@
           </w:tcPr>
           <w:p>
             <w:r>
-              <w:t>{#year1} {#</w:t>
+              <w:t>{#year</w:t>
             </w:r>
             <w:proofErr w:type="gramStart"/>
             <w:r>
-              <w:t>rules}{</w:t>
+              <w:t>1</w:t>
+            </w:r>
+            <w:r>
+              <w:t>}{</w:t>
             </w:r>
             <w:proofErr w:type="gramEnd"/>
             <w:r>
-              <w:t>#optional}</w:t>
+              <w:t>#</w:t>
+            </w:r>
+            <w:r>
+              <w:t>rules}{#optional}</w:t>
             </w:r>
             <w:r>
               <w:rPr>
@@ -4134,15 +4147,21 @@
           </w:p>
           <w:p>
             <w:r>
-              <w:t>{#year2} {#</w:t>
+              <w:t>{#year</w:t>
             </w:r>
             <w:proofErr w:type="gramStart"/>
             <w:r>
-              <w:t>rules}{</w:t>
+              <w:t>2</w:t>
+            </w:r>
+            <w:r>
+              <w:t>}{</w:t>
             </w:r>
             <w:proofErr w:type="gramEnd"/>
             <w:r>
-              <w:t>#compulsory}</w:t>
+              <w:t>#</w:t>
+            </w:r>
+            <w:r>
+              <w:t>rules}{#compulsory}</w:t>
             </w:r>
             <w:r>
               <w:rPr>
@@ -4386,15 +4405,21 @@
           </w:tcPr>
           <w:p>
             <w:r>
-              <w:t>{#year2} {#</w:t>
+              <w:t>{#year</w:t>
             </w:r>
             <w:proofErr w:type="gramStart"/>
             <w:r>
-              <w:t>rules}{</w:t>
+              <w:t>2</w:t>
+            </w:r>
+            <w:r>
+              <w:t>}{</w:t>
             </w:r>
             <w:proofErr w:type="gramEnd"/>
             <w:r>
-              <w:t>#optional}</w:t>
+              <w:t>#</w:t>
+            </w:r>
+            <w:r>
+              <w:t>rules}{#optional}</w:t>
             </w:r>
             <w:r>
               <w:rPr>
@@ -4816,15 +4841,21 @@
           </w:p>
           <w:p>
             <w:r>
-              <w:t>{#year3} {#</w:t>
+              <w:t>{#year</w:t>
             </w:r>
             <w:proofErr w:type="gramStart"/>
             <w:r>
-              <w:t>rules}{</w:t>
+              <w:t>3</w:t>
+            </w:r>
+            <w:r>
+              <w:t>}{</w:t>
             </w:r>
             <w:proofErr w:type="gramEnd"/>
             <w:r>
-              <w:t>#compulsory}</w:t>
+              <w:t>#</w:t>
+            </w:r>
+            <w:r>
+              <w:t>rules}{#compulsory}</w:t>
             </w:r>
             <w:r>
               <w:rPr>
@@ -5091,15 +5122,21 @@
           <w:p>
             <w:r>
               <w:lastRenderedPageBreak/>
-              <w:t>{#year3} {#</w:t>
+              <w:t>{#year</w:t>
             </w:r>
             <w:proofErr w:type="gramStart"/>
             <w:r>
-              <w:t>rules}{</w:t>
+              <w:t>3</w:t>
+            </w:r>
+            <w:r>
+              <w:t>}{</w:t>
             </w:r>
             <w:proofErr w:type="gramEnd"/>
             <w:r>
-              <w:t>#optional}</w:t>
+              <w:t>#</w:t>
+            </w:r>
+            <w:r>
+              <w:t>rules}{#optional}</w:t>
             </w:r>
             <w:r>
               <w:rPr>
@@ -5555,15 +5592,21 @@
           </w:p>
           <w:p>
             <w:r>
-              <w:t>{#year4} {#</w:t>
+              <w:t>{#year</w:t>
             </w:r>
             <w:proofErr w:type="gramStart"/>
             <w:r>
-              <w:t>rules}{</w:t>
+              <w:t>4</w:t>
+            </w:r>
+            <w:r>
+              <w:t>}{</w:t>
             </w:r>
             <w:proofErr w:type="gramEnd"/>
             <w:r>
-              <w:t>#compulsory}</w:t>
+              <w:t>#</w:t>
+            </w:r>
+            <w:r>
+              <w:t>rules}{#compulsory}</w:t>
             </w:r>
             <w:r>
               <w:rPr>
@@ -5812,15 +5855,21 @@
           </w:tcPr>
           <w:p>
             <w:r>
-              <w:t>{#year4} {#</w:t>
+              <w:t>{#year</w:t>
             </w:r>
             <w:proofErr w:type="gramStart"/>
             <w:r>
-              <w:t>rules}{</w:t>
+              <w:t>4</w:t>
+            </w:r>
+            <w:r>
+              <w:t>}{</w:t>
             </w:r>
             <w:proofErr w:type="gramEnd"/>
             <w:r>
-              <w:t>#optional}</w:t>
+              <w:t>#</w:t>
+            </w:r>
+            <w:r>
+              <w:t>rules}{#optional}</w:t>
             </w:r>
             <w:r>
               <w:rPr>
@@ -6238,15 +6287,21 @@
           </w:p>
           <w:p>
             <w:r>
-              <w:t>{#year5} {#</w:t>
+              <w:t>{#year</w:t>
             </w:r>
             <w:proofErr w:type="gramStart"/>
             <w:r>
-              <w:t>rules}{</w:t>
+              <w:t>5</w:t>
+            </w:r>
+            <w:r>
+              <w:t>}{</w:t>
             </w:r>
             <w:proofErr w:type="gramEnd"/>
             <w:r>
-              <w:t>#compulsory}</w:t>
+              <w:t>#</w:t>
+            </w:r>
+            <w:r>
+              <w:t>rules}{#compulsory}</w:t>
             </w:r>
             <w:r>
               <w:rPr>
@@ -6495,15 +6550,21 @@
           </w:tcPr>
           <w:p>
             <w:r>
-              <w:t>{#year5} {#</w:t>
+              <w:t>{#year</w:t>
             </w:r>
             <w:proofErr w:type="gramStart"/>
             <w:r>
-              <w:t>rules}{</w:t>
+              <w:t>5</w:t>
+            </w:r>
+            <w:r>
+              <w:t>}{</w:t>
             </w:r>
             <w:proofErr w:type="gramEnd"/>
             <w:r>
-              <w:t>#optional}</w:t>
+              <w:t>#</w:t>
+            </w:r>
+            <w:r>
+              <w:t>rules}{#optional}</w:t>
             </w:r>
             <w:r>
               <w:rPr>
@@ -9969,46 +10030,15 @@
 </file>
 
 <file path=customXml/item1.xml><?xml version="1.0" encoding="utf-8"?>
+<LongProperties xmlns="http://schemas.microsoft.com/office/2006/metadata/longProperties"/>
+</file>
+
+<file path=customXml/item2.xml><?xml version="1.0" encoding="utf-8"?>
 <?mso-contentType ?>
 <SharedContentType xmlns="Microsoft.SharePoint.Taxonomy.ContentTypeSync" SourceId="29e6ebcf-9cd7-4e7e-94a5-6fc37753e674" ContentTypeId="0x0101" PreviousValue="false"/>
 </file>
 
-<file path=customXml/item2.xml><?xml version="1.0" encoding="utf-8"?>
-<LongProperties xmlns="http://schemas.microsoft.com/office/2006/metadata/longProperties"/>
-</file>
-
 <file path=customXml/item3.xml><?xml version="1.0" encoding="utf-8"?>
-<b:Sources xmlns:b="http://schemas.openxmlformats.org/officeDocument/2006/bibliography" xmlns="http://schemas.openxmlformats.org/officeDocument/2006/bibliography" SelectedStyle="\APASixthEditionOfficeOnline.xsl" StyleName="APA" Version="6"/>
-</file>
-
-<file path=customXml/item4.xml><?xml version="1.0" encoding="utf-8"?>
-<?mso-contentType ?>
-<FormTemplates xmlns="http://schemas.microsoft.com/sharepoint/v3/contenttype/forms">
-  <Display>DocumentLibraryForm</Display>
-  <Edit>DocumentLibraryForm</Edit>
-  <New>DocumentLibraryForm</New>
-</FormTemplates>
-</file>
-
-<file path=customXml/item5.xml><?xml version="1.0" encoding="utf-8"?>
-<p:properties xmlns:p="http://schemas.microsoft.com/office/2006/metadata/properties" xmlns:xsi="http://www.w3.org/2001/XMLSchema-instance" xmlns:pc="http://schemas.microsoft.com/office/infopath/2007/PartnerControls">
-  <documentManagement>
-    <b3915bece4ef46fea38bb9fe103a6176 xmlns="9e5ebb6e-1584-4dc0-b988-3e8cf38876a9">
-      <Terms xmlns="http://schemas.microsoft.com/office/infopath/2007/PartnerControls">
-        <TermInfo xmlns="http://schemas.microsoft.com/office/infopath/2007/PartnerControls">
-          <TermName xmlns="http://schemas.microsoft.com/office/infopath/2007/PartnerControls">Restricted</TermName>
-          <TermId xmlns="http://schemas.microsoft.com/office/infopath/2007/PartnerControls">a3967369-70e6-4d62-983e-0cb1053b6319</TermId>
-        </TermInfo>
-      </Terms>
-    </b3915bece4ef46fea38bb9fe103a6176>
-    <TaxCatchAll xmlns="9e5ebb6e-1584-4dc0-b988-3e8cf38876a9">
-      <Value>1</Value>
-    </TaxCatchAll>
-  </documentManagement>
-</p:properties>
-</file>
-
-<file path=customXml/item6.xml><?xml version="1.0" encoding="utf-8"?>
 <ct:contentTypeSchema xmlns:ct="http://schemas.microsoft.com/office/2006/metadata/contentType" xmlns:ma="http://schemas.microsoft.com/office/2006/metadata/properties/metaAttributes" ct:_="" ma:_="" ma:contentTypeName="Document" ma:contentTypeID="0x010100FC73094EF890D14384E9A83D15F1B3AA" ma:contentTypeVersion="0" ma:contentTypeDescription="Create a new document." ma:contentTypeScope="" ma:versionID="db696e30d6deffe63cc4c538f2096754">
   <xsd:schema xmlns:xsd="http://www.w3.org/2001/XMLSchema" xmlns:xs="http://www.w3.org/2001/XMLSchema" xmlns:p="http://schemas.microsoft.com/office/2006/metadata/properties" xmlns:ns2="9e5ebb6e-1584-4dc0-b988-3e8cf38876a9" targetNamespace="http://schemas.microsoft.com/office/2006/metadata/properties" ma:root="true" ma:fieldsID="4d7b7d93f3b7e416ed9b4cef30d917ac" ns2:_="">
     <xsd:import namespace="9e5ebb6e-1584-4dc0-b988-3e8cf38876a9"/>
@@ -10160,7 +10190,46 @@
 </ct:contentTypeSchema>
 </file>
 
+<file path=customXml/item4.xml><?xml version="1.0" encoding="utf-8"?>
+<p:properties xmlns:p="http://schemas.microsoft.com/office/2006/metadata/properties" xmlns:xsi="http://www.w3.org/2001/XMLSchema-instance" xmlns:pc="http://schemas.microsoft.com/office/infopath/2007/PartnerControls">
+  <documentManagement>
+    <b3915bece4ef46fea38bb9fe103a6176 xmlns="9e5ebb6e-1584-4dc0-b988-3e8cf38876a9">
+      <Terms xmlns="http://schemas.microsoft.com/office/infopath/2007/PartnerControls">
+        <TermInfo xmlns="http://schemas.microsoft.com/office/infopath/2007/PartnerControls">
+          <TermName xmlns="http://schemas.microsoft.com/office/infopath/2007/PartnerControls">Restricted</TermName>
+          <TermId xmlns="http://schemas.microsoft.com/office/infopath/2007/PartnerControls">a3967369-70e6-4d62-983e-0cb1053b6319</TermId>
+        </TermInfo>
+      </Terms>
+    </b3915bece4ef46fea38bb9fe103a6176>
+    <TaxCatchAll xmlns="9e5ebb6e-1584-4dc0-b988-3e8cf38876a9">
+      <Value>1</Value>
+    </TaxCatchAll>
+  </documentManagement>
+</p:properties>
+</file>
+
+<file path=customXml/item5.xml><?xml version="1.0" encoding="utf-8"?>
+<?mso-contentType ?>
+<FormTemplates xmlns="http://schemas.microsoft.com/sharepoint/v3/contenttype/forms">
+  <Display>DocumentLibraryForm</Display>
+  <Edit>DocumentLibraryForm</Edit>
+  <New>DocumentLibraryForm</New>
+</FormTemplates>
+</file>
+
+<file path=customXml/item6.xml><?xml version="1.0" encoding="utf-8"?>
+<b:Sources xmlns:b="http://schemas.openxmlformats.org/officeDocument/2006/bibliography" xmlns="http://schemas.openxmlformats.org/officeDocument/2006/bibliography" SelectedStyle="\APASixthEditionOfficeOnline.xsl" StyleName="APA" Version="6"/>
+</file>
+
 <file path=customXml/itemProps1.xml><?xml version="1.0" encoding="utf-8"?>
+<ds:datastoreItem xmlns:ds="http://schemas.openxmlformats.org/officeDocument/2006/customXml" ds:itemID="{EA607C26-B1F8-4706-A019-2342C02C00E0}">
+  <ds:schemaRefs>
+    <ds:schemaRef ds:uri="http://schemas.microsoft.com/office/2006/metadata/longProperties"/>
+  </ds:schemaRefs>
+</ds:datastoreItem>
+</file>
+
+<file path=customXml/itemProps2.xml><?xml version="1.0" encoding="utf-8"?>
 <ds:datastoreItem xmlns:ds="http://schemas.openxmlformats.org/officeDocument/2006/customXml" ds:itemID="{69AE2B7E-47B9-47C9-9A41-48D003539B5B}">
   <ds:schemaRefs>
     <ds:schemaRef ds:uri="Microsoft.SharePoint.Taxonomy.ContentTypeSync"/>
@@ -10168,31 +10237,25 @@
 </ds:datastoreItem>
 </file>
 
-<file path=customXml/itemProps2.xml><?xml version="1.0" encoding="utf-8"?>
-<ds:datastoreItem xmlns:ds="http://schemas.openxmlformats.org/officeDocument/2006/customXml" ds:itemID="{EA607C26-B1F8-4706-A019-2342C02C00E0}">
+<file path=customXml/itemProps3.xml><?xml version="1.0" encoding="utf-8"?>
+<ds:datastoreItem xmlns:ds="http://schemas.openxmlformats.org/officeDocument/2006/customXml" ds:itemID="{CA240377-B143-4748-B5AC-55E9095C5E31}">
   <ds:schemaRefs>
-    <ds:schemaRef ds:uri="http://schemas.microsoft.com/office/2006/metadata/longProperties"/>
-  </ds:schemaRefs>
-</ds:datastoreItem>
-</file>
-
-<file path=customXml/itemProps3.xml><?xml version="1.0" encoding="utf-8"?>
-<ds:datastoreItem xmlns:ds="http://schemas.openxmlformats.org/officeDocument/2006/customXml" ds:itemID="{DD075883-9400-4F98-830F-F8AF74C792B2}">
-  <ds:schemaRefs>
-    <ds:schemaRef ds:uri="http://schemas.openxmlformats.org/officeDocument/2006/bibliography"/>
+    <ds:schemaRef ds:uri="http://schemas.microsoft.com/office/2006/metadata/contentType"/>
+    <ds:schemaRef ds:uri="http://schemas.microsoft.com/office/2006/metadata/properties/metaAttributes"/>
+    <ds:schemaRef ds:uri="http://www.w3.org/2001/XMLSchema"/>
+    <ds:schemaRef ds:uri="http://schemas.microsoft.com/office/2006/metadata/properties"/>
+    <ds:schemaRef ds:uri="9e5ebb6e-1584-4dc0-b988-3e8cf38876a9"/>
+    <ds:schemaRef ds:uri="http://schemas.microsoft.com/office/2006/documentManagement/types"/>
+    <ds:schemaRef ds:uri="http://schemas.microsoft.com/office/infopath/2007/PartnerControls"/>
+    <ds:schemaRef ds:uri="http://schemas.openxmlformats.org/package/2006/metadata/core-properties"/>
+    <ds:schemaRef ds:uri="http://purl.org/dc/elements/1.1/"/>
+    <ds:schemaRef ds:uri="http://purl.org/dc/terms/"/>
+    <ds:schemaRef ds:uri="http://schemas.microsoft.com/internal/obd"/>
   </ds:schemaRefs>
 </ds:datastoreItem>
 </file>
 
 <file path=customXml/itemProps4.xml><?xml version="1.0" encoding="utf-8"?>
-<ds:datastoreItem xmlns:ds="http://schemas.openxmlformats.org/officeDocument/2006/customXml" ds:itemID="{47BA73EB-A021-4D63-A5E1-8F628B1B4FD2}">
-  <ds:schemaRefs>
-    <ds:schemaRef ds:uri="http://schemas.microsoft.com/sharepoint/v3/contenttype/forms"/>
-  </ds:schemaRefs>
-</ds:datastoreItem>
-</file>
-
-<file path=customXml/itemProps5.xml><?xml version="1.0" encoding="utf-8"?>
 <ds:datastoreItem xmlns:ds="http://schemas.openxmlformats.org/officeDocument/2006/customXml" ds:itemID="{68FFB134-3F4E-40A4-8F0A-E5CB4AB94D1F}">
   <ds:schemaRefs>
     <ds:schemaRef ds:uri="http://purl.org/dc/elements/1.1/"/>
@@ -10208,20 +10271,18 @@
 </ds:datastoreItem>
 </file>
 
+<file path=customXml/itemProps5.xml><?xml version="1.0" encoding="utf-8"?>
+<ds:datastoreItem xmlns:ds="http://schemas.openxmlformats.org/officeDocument/2006/customXml" ds:itemID="{47BA73EB-A021-4D63-A5E1-8F628B1B4FD2}">
+  <ds:schemaRefs>
+    <ds:schemaRef ds:uri="http://schemas.microsoft.com/sharepoint/v3/contenttype/forms"/>
+  </ds:schemaRefs>
+</ds:datastoreItem>
+</file>
+
 <file path=customXml/itemProps6.xml><?xml version="1.0" encoding="utf-8"?>
-<ds:datastoreItem xmlns:ds="http://schemas.openxmlformats.org/officeDocument/2006/customXml" ds:itemID="{CA240377-B143-4748-B5AC-55E9095C5E31}">
+<ds:datastoreItem xmlns:ds="http://schemas.openxmlformats.org/officeDocument/2006/customXml" ds:itemID="{DD075883-9400-4F98-830F-F8AF74C792B2}">
   <ds:schemaRefs>
-    <ds:schemaRef ds:uri="http://schemas.microsoft.com/office/2006/metadata/contentType"/>
-    <ds:schemaRef ds:uri="http://schemas.microsoft.com/office/2006/metadata/properties/metaAttributes"/>
-    <ds:schemaRef ds:uri="http://www.w3.org/2001/XMLSchema"/>
-    <ds:schemaRef ds:uri="http://schemas.microsoft.com/office/2006/metadata/properties"/>
-    <ds:schemaRef ds:uri="9e5ebb6e-1584-4dc0-b988-3e8cf38876a9"/>
-    <ds:schemaRef ds:uri="http://schemas.microsoft.com/office/2006/documentManagement/types"/>
-    <ds:schemaRef ds:uri="http://schemas.microsoft.com/office/infopath/2007/PartnerControls"/>
-    <ds:schemaRef ds:uri="http://schemas.openxmlformats.org/package/2006/metadata/core-properties"/>
-    <ds:schemaRef ds:uri="http://purl.org/dc/elements/1.1/"/>
-    <ds:schemaRef ds:uri="http://purl.org/dc/terms/"/>
-    <ds:schemaRef ds:uri="http://schemas.microsoft.com/internal/obd"/>
+    <ds:schemaRef ds:uri="http://schemas.openxmlformats.org/officeDocument/2006/bibliography"/>
   </ds:schemaRefs>
 </ds:datastoreItem>
 </file>
</xml_diff>